<commit_message>
Thema1/2 einträge laden + Kommentarfunktion LogIn/Out des Admin
</commit_message>
<xml_diff>
--- a/Pflichten.docx
+++ b/Pflichten.docx
@@ -1,7 +1,18 @@
 
 <file path=word/document.xml><?xml version="1.0" encoding="utf-8"?>
-<w:document xmlns:wpc="http://schemas.microsoft.com/office/word/2010/wordprocessingCanvas" xmlns:cx="http://schemas.microsoft.com/office/drawing/2014/chartex" xmlns:cx1="http://schemas.microsoft.com/office/drawing/2015/9/8/chartex" xmlns:cx2="http://schemas.microsoft.com/office/drawing/2015/10/21/chartex" xmlns:cx3="http://schemas.microsoft.com/office/drawing/2016/5/9/chartex" xmlns:cx4="http://schemas.microsoft.com/office/drawing/2016/5/10/chartex" xmlns:cx5="http://schemas.microsoft.com/office/drawing/2016/5/11/chartex" xmlns:mc="http://schemas.openxmlformats.org/markup-compatibility/2006" xmlns:o="urn:schemas-microsoft-com:office:office" xmlns:r="http://schemas.openxmlformats.org/officeDocument/2006/relationships" xmlns:m="http://schemas.openxmlformats.org/officeDocument/2006/math" xmlns:v="urn:schemas-microsoft-com:vml" xmlns:wp14="http://schemas.microsoft.com/office/word/2010/wordprocessingDrawing" xmlns:wp="http://schemas.openxmlformats.org/drawingml/2006/wordprocessingDrawing" xmlns:w10="urn:schemas-microsoft-com:office:word" xmlns:w="http://schemas.openxmlformats.org/wordprocessingml/2006/main" xmlns:w14="http://schemas.microsoft.com/office/word/2010/wordml" xmlns:w15="http://schemas.microsoft.com/office/word/2012/wordml" xmlns:w16se="http://schemas.microsoft.com/office/word/2015/wordml/symex" xmlns:wpg="http://schemas.microsoft.com/office/word/2010/wordprocessingGroup" xmlns:wpi="http://schemas.microsoft.com/office/word/2010/wordprocessingInk" xmlns:wne="http://schemas.microsoft.com/office/word/2006/wordml" xmlns:wps="http://schemas.microsoft.com/office/word/2010/wordprocessingShape" mc:Ignorable="w14 w15 w16se wp14">
+<w:document xmlns:wpc="http://schemas.microsoft.com/office/word/2010/wordprocessingCanvas" xmlns:cx="http://schemas.microsoft.com/office/drawing/2014/chartex" xmlns:cx1="http://schemas.microsoft.com/office/drawing/2015/9/8/chartex" xmlns:cx2="http://schemas.microsoft.com/office/drawing/2015/10/21/chartex" xmlns:cx3="http://schemas.microsoft.com/office/drawing/2016/5/9/chartex" xmlns:cx4="http://schemas.microsoft.com/office/drawing/2016/5/10/chartex" xmlns:cx5="http://schemas.microsoft.com/office/drawing/2016/5/11/chartex" xmlns:cx6="http://schemas.microsoft.com/office/drawing/2016/5/12/chartex" xmlns:cx7="http://schemas.microsoft.com/office/drawing/2016/5/13/chartex" xmlns:cx8="http://schemas.microsoft.com/office/drawing/2016/5/14/chartex" xmlns:mc="http://schemas.openxmlformats.org/markup-compatibility/2006" xmlns:aink="http://schemas.microsoft.com/office/drawing/2016/ink" xmlns:am3d="http://schemas.microsoft.com/office/drawing/2017/model3d" xmlns:o="urn:schemas-microsoft-com:office:office" xmlns:r="http://schemas.openxmlformats.org/officeDocument/2006/relationships" xmlns:m="http://schemas.openxmlformats.org/officeDocument/2006/math" xmlns:v="urn:schemas-microsoft-com:vml" xmlns:wp14="http://schemas.microsoft.com/office/word/2010/wordprocessingDrawing" xmlns:wp="http://schemas.openxmlformats.org/drawingml/2006/wordprocessingDrawing" xmlns:w10="urn:schemas-microsoft-com:office:word" xmlns:w="http://schemas.openxmlformats.org/wordprocessingml/2006/main" xmlns:w14="http://schemas.microsoft.com/office/word/2010/wordml" xmlns:w15="http://schemas.microsoft.com/office/word/2012/wordml" xmlns:w16se="http://schemas.microsoft.com/office/word/2015/wordml/symex" xmlns:wpg="http://schemas.microsoft.com/office/word/2010/wordprocessingGroup" xmlns:wpi="http://schemas.microsoft.com/office/word/2010/wordprocessingInk" xmlns:wne="http://schemas.microsoft.com/office/word/2006/wordml" xmlns:wps="http://schemas.microsoft.com/office/word/2010/wordprocessingShape" mc:Ignorable="w14 w15 w16se wp14">
   <w:body>
+    <w:p>
+      <w:pPr>
+        <w:jc w:val="center"/>
+        <w:rPr>
+          <w:b/>
+          <w:sz w:val="48"/>
+          <w:szCs w:val="48"/>
+          <w:u w:val="single"/>
+        </w:rPr>
+      </w:pPr>
+    </w:p>
     <w:p>
       <w:pPr>
         <w:jc w:val="center"/>
@@ -336,12 +347,12 @@
         <w:rPr>
           <w:u w:val="single"/>
         </w:rPr>
+        <w:lastRenderedPageBreak/>
         <w:t>Kontakt:</w:t>
       </w:r>
     </w:p>
     <w:p>
       <w:r>
-        <w:lastRenderedPageBreak/>
         <w:t>Auf dieser Seite finden die Leser</w:t>
       </w:r>
       <w:r>
@@ -829,6 +840,8 @@
           <w:lang w:eastAsia="de-DE"/>
         </w:rPr>
       </w:pPr>
+      <w:bookmarkStart w:id="0" w:name="_GoBack"/>
+      <w:bookmarkEnd w:id="0"/>
     </w:p>
     <w:p>
       <w:pPr>
@@ -1457,7 +1470,6 @@
           <w:szCs w:val="20"/>
           <w:lang w:eastAsia="de-DE"/>
         </w:rPr>
-        <w:lastRenderedPageBreak/>
         <w:t xml:space="preserve">#####  </w:t>
       </w:r>
       <w:proofErr w:type="spellStart"/>
@@ -1570,7 +1582,6 @@
       <w:pPr>
         <w:pStyle w:val="berschrift2"/>
       </w:pPr>
-      <w:bookmarkStart w:id="0" w:name="_GoBack"/>
       <w:r>
         <w:rPr>
           <w:noProof/>
@@ -1651,7 +1662,6 @@
           </mc:Fallback>
         </mc:AlternateContent>
       </w:r>
-      <w:bookmarkEnd w:id="0"/>
       <w:r>
         <w:rPr>
           <w:noProof/>
@@ -1985,7 +1995,7 @@
 </file>
 
 <file path=word/numbering.xml><?xml version="1.0" encoding="utf-8"?>
-<w:numbering xmlns:wpc="http://schemas.microsoft.com/office/word/2010/wordprocessingCanvas" xmlns:cx="http://schemas.microsoft.com/office/drawing/2014/chartex" xmlns:cx1="http://schemas.microsoft.com/office/drawing/2015/9/8/chartex" xmlns:cx2="http://schemas.microsoft.com/office/drawing/2015/10/21/chartex" xmlns:cx3="http://schemas.microsoft.com/office/drawing/2016/5/9/chartex" xmlns:cx4="http://schemas.microsoft.com/office/drawing/2016/5/10/chartex" xmlns:cx5="http://schemas.microsoft.com/office/drawing/2016/5/11/chartex" xmlns:mc="http://schemas.openxmlformats.org/markup-compatibility/2006" xmlns:o="urn:schemas-microsoft-com:office:office" xmlns:r="http://schemas.openxmlformats.org/officeDocument/2006/relationships" xmlns:m="http://schemas.openxmlformats.org/officeDocument/2006/math" xmlns:v="urn:schemas-microsoft-com:vml" xmlns:wp14="http://schemas.microsoft.com/office/word/2010/wordprocessingDrawing" xmlns:wp="http://schemas.openxmlformats.org/drawingml/2006/wordprocessingDrawing" xmlns:w10="urn:schemas-microsoft-com:office:word" xmlns:w="http://schemas.openxmlformats.org/wordprocessingml/2006/main" xmlns:w14="http://schemas.microsoft.com/office/word/2010/wordml" xmlns:w15="http://schemas.microsoft.com/office/word/2012/wordml" xmlns:w16se="http://schemas.microsoft.com/office/word/2015/wordml/symex" xmlns:wpg="http://schemas.microsoft.com/office/word/2010/wordprocessingGroup" xmlns:wpi="http://schemas.microsoft.com/office/word/2010/wordprocessingInk" xmlns:wne="http://schemas.microsoft.com/office/word/2006/wordml" xmlns:wps="http://schemas.microsoft.com/office/word/2010/wordprocessingShape" mc:Ignorable="w14 w15 w16se wp14">
+<w:numbering xmlns:wpc="http://schemas.microsoft.com/office/word/2010/wordprocessingCanvas" xmlns:cx="http://schemas.microsoft.com/office/drawing/2014/chartex" xmlns:cx1="http://schemas.microsoft.com/office/drawing/2015/9/8/chartex" xmlns:cx2="http://schemas.microsoft.com/office/drawing/2015/10/21/chartex" xmlns:cx3="http://schemas.microsoft.com/office/drawing/2016/5/9/chartex" xmlns:cx4="http://schemas.microsoft.com/office/drawing/2016/5/10/chartex" xmlns:cx5="http://schemas.microsoft.com/office/drawing/2016/5/11/chartex" xmlns:cx6="http://schemas.microsoft.com/office/drawing/2016/5/12/chartex" xmlns:cx7="http://schemas.microsoft.com/office/drawing/2016/5/13/chartex" xmlns:cx8="http://schemas.microsoft.com/office/drawing/2016/5/14/chartex" xmlns:mc="http://schemas.openxmlformats.org/markup-compatibility/2006" xmlns:aink="http://schemas.microsoft.com/office/drawing/2016/ink" xmlns:am3d="http://schemas.microsoft.com/office/drawing/2017/model3d" xmlns:o="urn:schemas-microsoft-com:office:office" xmlns:r="http://schemas.openxmlformats.org/officeDocument/2006/relationships" xmlns:m="http://schemas.openxmlformats.org/officeDocument/2006/math" xmlns:v="urn:schemas-microsoft-com:vml" xmlns:wp14="http://schemas.microsoft.com/office/word/2010/wordprocessingDrawing" xmlns:wp="http://schemas.openxmlformats.org/drawingml/2006/wordprocessingDrawing" xmlns:w10="urn:schemas-microsoft-com:office:word" xmlns:w="http://schemas.openxmlformats.org/wordprocessingml/2006/main" xmlns:w14="http://schemas.microsoft.com/office/word/2010/wordml" xmlns:w15="http://schemas.microsoft.com/office/word/2012/wordml" xmlns:w16se="http://schemas.microsoft.com/office/word/2015/wordml/symex" xmlns:wpg="http://schemas.microsoft.com/office/word/2010/wordprocessingGroup" xmlns:wpi="http://schemas.microsoft.com/office/word/2010/wordprocessingInk" xmlns:wne="http://schemas.microsoft.com/office/word/2006/wordml" xmlns:wps="http://schemas.microsoft.com/office/word/2010/wordprocessingShape" mc:Ignorable="w14 w15 w16se wp14">
   <w:abstractNum w:abstractNumId="0" w15:restartNumberingAfterBreak="0">
     <w:nsid w:val="0C7D3A62"/>
     <w:multiLevelType w:val="hybridMultilevel"/>
@@ -2630,7 +2640,7 @@
       </w:pPr>
     </w:pPrDefault>
   </w:docDefaults>
-  <w:latentStyles w:defLockedState="0" w:defUIPriority="99" w:defSemiHidden="0" w:defUnhideWhenUsed="0" w:defQFormat="0" w:count="374">
+  <w:latentStyles w:defLockedState="0" w:defUIPriority="99" w:defSemiHidden="0" w:defUnhideWhenUsed="0" w:defQFormat="0" w:count="375">
     <w:lsdException w:name="Normal" w:uiPriority="0" w:qFormat="1"/>
     <w:lsdException w:name="heading 1" w:uiPriority="9" w:qFormat="1"/>
     <w:lsdException w:name="heading 2" w:semiHidden="1" w:uiPriority="9" w:unhideWhenUsed="1" w:qFormat="1"/>
@@ -2736,7 +2746,6 @@
     <w:lsdException w:name="HTML Sample" w:semiHidden="1" w:unhideWhenUsed="1"/>
     <w:lsdException w:name="HTML Typewriter" w:semiHidden="1" w:unhideWhenUsed="1"/>
     <w:lsdException w:name="HTML Variable" w:semiHidden="1" w:unhideWhenUsed="1"/>
-    <w:lsdException w:name="Normal Table" w:semiHidden="1" w:unhideWhenUsed="1"/>
     <w:lsdException w:name="annotation subject" w:semiHidden="1" w:unhideWhenUsed="1"/>
     <w:lsdException w:name="No List" w:semiHidden="1" w:unhideWhenUsed="1"/>
     <w:lsdException w:name="Outline List 1" w:semiHidden="1" w:unhideWhenUsed="1"/>
@@ -2783,10 +2792,8 @@
     <w:lsdException w:name="Table Subtle 2" w:semiHidden="1" w:unhideWhenUsed="1"/>
     <w:lsdException w:name="Table Web 1" w:semiHidden="1" w:unhideWhenUsed="1"/>
     <w:lsdException w:name="Table Web 2" w:semiHidden="1" w:unhideWhenUsed="1"/>
-    <w:lsdException w:name="Table Web 3" w:semiHidden="1" w:unhideWhenUsed="1"/>
     <w:lsdException w:name="Balloon Text" w:semiHidden="1" w:unhideWhenUsed="1"/>
     <w:lsdException w:name="Table Grid" w:uiPriority="39"/>
-    <w:lsdException w:name="Table Theme" w:semiHidden="1" w:unhideWhenUsed="1"/>
     <w:lsdException w:name="Placeholder Text" w:semiHidden="1"/>
     <w:lsdException w:name="No Spacing" w:uiPriority="1" w:qFormat="1"/>
     <w:lsdException w:name="Light Shading" w:uiPriority="60"/>
@@ -3005,6 +3012,7 @@
     <w:lsdException w:name="Mention" w:semiHidden="1" w:unhideWhenUsed="1"/>
     <w:lsdException w:name="Smart Hyperlink" w:semiHidden="1" w:unhideWhenUsed="1"/>
     <w:lsdException w:name="Hashtag" w:semiHidden="1" w:unhideWhenUsed="1"/>
+    <w:lsdException w:name="Unresolved Mention" w:semiHidden="1" w:unhideWhenUsed="1"/>
   </w:latentStyles>
   <w:style w:type="paragraph" w:default="1" w:styleId="Standard">
     <w:name w:val="Normal"/>
@@ -3603,4 +3611,16 @@
     </a:ext>
   </a:extLst>
 </a:theme>
+</file>
+
+<file path=customXml/item1.xml><?xml version="1.0" encoding="utf-8"?>
+<b:Sources xmlns:b="http://schemas.openxmlformats.org/officeDocument/2006/bibliography" xmlns="http://schemas.openxmlformats.org/officeDocument/2006/bibliography" SelectedStyle="\APASixthEditionOfficeOnline.xsl" StyleName="APA" Version="6"/>
+</file>
+
+<file path=customXml/itemProps1.xml><?xml version="1.0" encoding="utf-8"?>
+<ds:datastoreItem xmlns:ds="http://schemas.openxmlformats.org/officeDocument/2006/customXml" ds:itemID="{9E4C44F7-7A35-4DF8-BF4F-4AC7C0789C96}">
+  <ds:schemaRefs>
+    <ds:schemaRef ds:uri="http://schemas.openxmlformats.org/officeDocument/2006/bibliography"/>
+  </ds:schemaRefs>
+</ds:datastoreItem>
 </file>
</xml_diff>